<commit_message>
Aggiunti Test per AutentificazioneFacade , CartControl e AdminControl
</commit_message>
<xml_diff>
--- a/Testing/NC08_TCS_V1.docx
+++ b/Testing/NC08_TCS_V1.docx
@@ -527,7 +527,6 @@
       </w:pPr>
       <w:bookmarkStart w:id="0" w:name="_gjdgxs" w:colFirst="0" w:colLast="0"/>
       <w:bookmarkEnd w:id="0"/>
-      <w:proofErr w:type="spellStart"/>
       <w:r>
         <w:rPr>
           <w:rFonts w:ascii="Century Gothic" w:eastAsia="Century Gothic" w:hAnsi="Century Gothic" w:cs="Century Gothic"/>
@@ -539,7 +538,6 @@
         <w:lastRenderedPageBreak/>
         <w:t>Revision</w:t>
       </w:r>
-      <w:proofErr w:type="spellEnd"/>
       <w:r>
         <w:rPr>
           <w:rFonts w:ascii="Century Gothic" w:eastAsia="Century Gothic" w:hAnsi="Century Gothic" w:cs="Century Gothic"/>
@@ -2876,7 +2874,6 @@
                       <w:szCs w:val="24"/>
                     </w:rPr>
                   </w:pPr>
-                  <w:proofErr w:type="spellStart"/>
                   <w:r>
                     <w:rPr>
                       <w:rFonts w:ascii="Century Gothic" w:eastAsia="Century Gothic" w:hAnsi="Century Gothic" w:cs="Century Gothic"/>
@@ -2885,7 +2882,6 @@
                     </w:rPr>
                     <w:t>eats_dinner</w:t>
                   </w:r>
-                  <w:proofErr w:type="spellEnd"/>
                 </w:p>
               </w:tc>
             </w:tr>
@@ -2944,7 +2940,6 @@
                       <w:szCs w:val="24"/>
                     </w:rPr>
                   </w:pPr>
-                  <w:proofErr w:type="spellStart"/>
                   <w:r>
                     <w:rPr>
                       <w:rFonts w:ascii="Century Gothic" w:eastAsia="Century Gothic" w:hAnsi="Century Gothic" w:cs="Century Gothic"/>
@@ -2953,7 +2948,6 @@
                     </w:rPr>
                     <w:t>enzo@dodo</w:t>
                   </w:r>
-                  <w:proofErr w:type="spellEnd"/>
                 </w:p>
               </w:tc>
             </w:tr>
@@ -3138,25 +3132,7 @@
                 <w:sz w:val="24"/>
                 <w:szCs w:val="24"/>
               </w:rPr>
-              <w:t xml:space="preserve">La registrazione non va a buon fine perché </w:t>
-            </w:r>
-            <w:proofErr w:type="gramStart"/>
-            <w:r>
-              <w:rPr>
-                <w:rFonts w:ascii="Century Gothic" w:eastAsia="Century Gothic" w:hAnsi="Century Gothic" w:cs="Century Gothic"/>
-                <w:sz w:val="24"/>
-                <w:szCs w:val="24"/>
-              </w:rPr>
-              <w:t>l’email</w:t>
-            </w:r>
-            <w:proofErr w:type="gramEnd"/>
-            <w:r>
-              <w:rPr>
-                <w:rFonts w:ascii="Century Gothic" w:eastAsia="Century Gothic" w:hAnsi="Century Gothic" w:cs="Century Gothic"/>
-                <w:sz w:val="24"/>
-                <w:szCs w:val="24"/>
-              </w:rPr>
-              <w:t xml:space="preserve"> non rispetta il formato prestabilito</w:t>
+              <w:t>La registrazione non va a buon fine perché l’email non rispetta il formato prestabilito</w:t>
             </w:r>
           </w:p>
         </w:tc>
@@ -3839,7 +3815,6 @@
                       <w:szCs w:val="24"/>
                     </w:rPr>
                   </w:pPr>
-                  <w:proofErr w:type="spellStart"/>
                   <w:r>
                     <w:rPr>
                       <w:rFonts w:ascii="Century Gothic" w:eastAsia="Century Gothic" w:hAnsi="Century Gothic" w:cs="Century Gothic"/>
@@ -3848,7 +3823,6 @@
                     </w:rPr>
                     <w:t>eats_dinner</w:t>
                   </w:r>
-                  <w:proofErr w:type="spellEnd"/>
                 </w:p>
               </w:tc>
             </w:tr>
@@ -4099,25 +4073,7 @@
                 <w:sz w:val="24"/>
                 <w:szCs w:val="24"/>
               </w:rPr>
-              <w:t xml:space="preserve">La registrazione non va a buon fine perché </w:t>
-            </w:r>
-            <w:proofErr w:type="gramStart"/>
-            <w:r>
-              <w:rPr>
-                <w:rFonts w:ascii="Century Gothic" w:eastAsia="Century Gothic" w:hAnsi="Century Gothic" w:cs="Century Gothic"/>
-                <w:sz w:val="24"/>
-                <w:szCs w:val="24"/>
-              </w:rPr>
-              <w:t>l’email</w:t>
-            </w:r>
-            <w:proofErr w:type="gramEnd"/>
-            <w:r>
-              <w:rPr>
-                <w:rFonts w:ascii="Century Gothic" w:eastAsia="Century Gothic" w:hAnsi="Century Gothic" w:cs="Century Gothic"/>
-                <w:sz w:val="24"/>
-                <w:szCs w:val="24"/>
-              </w:rPr>
-              <w:t xml:space="preserve"> è già presente nel DB</w:t>
+              <w:t>La registrazione non va a buon fine perché l’email è già presente nel DB</w:t>
             </w:r>
           </w:p>
         </w:tc>
@@ -4811,7 +4767,6 @@
                       <w:szCs w:val="24"/>
                     </w:rPr>
                   </w:pPr>
-                  <w:proofErr w:type="spellStart"/>
                   <w:r>
                     <w:rPr>
                       <w:rFonts w:ascii="Century Gothic" w:eastAsia="Century Gothic" w:hAnsi="Century Gothic" w:cs="Century Gothic"/>
@@ -4820,7 +4775,6 @@
                     </w:rPr>
                     <w:t>eats_dinner</w:t>
                   </w:r>
-                  <w:proofErr w:type="spellEnd"/>
                 </w:p>
               </w:tc>
             </w:tr>
@@ -6013,25 +5967,7 @@
                 <w:sz w:val="24"/>
                 <w:szCs w:val="24"/>
               </w:rPr>
-              <w:t xml:space="preserve">Il login non va a buon fine perché </w:t>
-            </w:r>
-            <w:proofErr w:type="gramStart"/>
-            <w:r>
-              <w:rPr>
-                <w:rFonts w:ascii="Century Gothic" w:eastAsia="Century Gothic" w:hAnsi="Century Gothic" w:cs="Century Gothic"/>
-                <w:sz w:val="24"/>
-                <w:szCs w:val="24"/>
-              </w:rPr>
-              <w:t>l’email</w:t>
-            </w:r>
-            <w:proofErr w:type="gramEnd"/>
-            <w:r>
-              <w:rPr>
-                <w:rFonts w:ascii="Century Gothic" w:eastAsia="Century Gothic" w:hAnsi="Century Gothic" w:cs="Century Gothic"/>
-                <w:sz w:val="24"/>
-                <w:szCs w:val="24"/>
-              </w:rPr>
-              <w:t xml:space="preserve"> non è presente nel DB</w:t>
+              <w:t>Il login non va a buon fine perché l’email non è presente nel DB</w:t>
             </w:r>
           </w:p>
         </w:tc>
@@ -9913,7 +9849,7 @@
                       <w:sz w:val="24"/>
                       <w:szCs w:val="24"/>
                     </w:rPr>
-                    <w:t>Saggistica1</w:t>
+                    <w:t>Saggistica</w:t>
                   </w:r>
                 </w:p>
               </w:tc>
@@ -10103,6 +10039,7 @@
                       <w:rFonts w:ascii="Century Gothic" w:eastAsia="Century Gothic" w:hAnsi="Century Gothic" w:cs="Century Gothic"/>
                       <w:sz w:val="24"/>
                       <w:szCs w:val="24"/>
+                      <w:u w:val="single"/>
                     </w:rPr>
                   </w:pPr>
                   <w:r>
@@ -10112,6 +10049,14 @@
                       <w:szCs w:val="24"/>
                     </w:rPr>
                     <w:t>10.00</w:t>
+                  </w:r>
+                  <w:r>
+                    <w:rPr>
+                      <w:rFonts w:ascii="Century Gothic" w:eastAsia="Century Gothic" w:hAnsi="Century Gothic" w:cs="Century Gothic"/>
+                      <w:sz w:val="24"/>
+                      <w:szCs w:val="24"/>
+                    </w:rPr>
+                    <w:t>a</w:t>
                   </w:r>
                 </w:p>
               </w:tc>
@@ -10229,7 +10174,23 @@
                 <w:sz w:val="24"/>
                 <w:szCs w:val="24"/>
               </w:rPr>
-              <w:t>L’inserimento non va a buon fine poiché il formato del genere non rispetta il formato.</w:t>
+              <w:t xml:space="preserve">L’inserimento non va a buon fine poiché il formato del </w:t>
+            </w:r>
+            <w:r>
+              <w:rPr>
+                <w:rFonts w:ascii="Century Gothic" w:eastAsia="Century Gothic" w:hAnsi="Century Gothic" w:cs="Century Gothic"/>
+                <w:sz w:val="24"/>
+                <w:szCs w:val="24"/>
+              </w:rPr>
+              <w:t>prezzo</w:t>
+            </w:r>
+            <w:r>
+              <w:rPr>
+                <w:rFonts w:ascii="Century Gothic" w:eastAsia="Century Gothic" w:hAnsi="Century Gothic" w:cs="Century Gothic"/>
+                <w:sz w:val="24"/>
+                <w:szCs w:val="24"/>
+              </w:rPr>
+              <w:t xml:space="preserve"> non rispetta il formato.</w:t>
             </w:r>
           </w:p>
         </w:tc>
@@ -11595,27 +11556,7 @@
           <w:sz w:val="24"/>
           <w:szCs w:val="24"/>
         </w:rPr>
-        <w:t xml:space="preserve">Test </w:t>
-      </w:r>
-      <w:proofErr w:type="spellStart"/>
-      <w:r>
-        <w:rPr>
-          <w:rFonts w:ascii="Garamond" w:eastAsia="Garamond" w:hAnsi="Garamond" w:cs="Garamond"/>
-          <w:b/>
-          <w:sz w:val="24"/>
-          <w:szCs w:val="24"/>
-        </w:rPr>
-        <w:t>Path</w:t>
-      </w:r>
-      <w:proofErr w:type="spellEnd"/>
-      <w:r>
-        <w:rPr>
-          <w:rFonts w:ascii="Garamond" w:eastAsia="Garamond" w:hAnsi="Garamond" w:cs="Garamond"/>
-          <w:b/>
-          <w:sz w:val="24"/>
-          <w:szCs w:val="24"/>
-        </w:rPr>
-        <w:t xml:space="preserve">: </w:t>
+        <w:t xml:space="preserve">Test Path: </w:t>
       </w:r>
       <w:r>
         <w:rPr>
@@ -11623,25 +11564,7 @@
           <w:sz w:val="24"/>
           <w:szCs w:val="24"/>
         </w:rPr>
-        <w:t xml:space="preserve">la </w:t>
-      </w:r>
-      <w:proofErr w:type="spellStart"/>
-      <w:r>
-        <w:rPr>
-          <w:rFonts w:ascii="Garamond" w:eastAsia="Garamond" w:hAnsi="Garamond" w:cs="Garamond"/>
-          <w:sz w:val="24"/>
-          <w:szCs w:val="24"/>
-        </w:rPr>
-        <w:t>path</w:t>
-      </w:r>
-      <w:proofErr w:type="spellEnd"/>
-      <w:r>
-        <w:rPr>
-          <w:rFonts w:ascii="Garamond" w:eastAsia="Garamond" w:hAnsi="Garamond" w:cs="Garamond"/>
-          <w:sz w:val="24"/>
-          <w:szCs w:val="24"/>
-        </w:rPr>
-        <w:t xml:space="preserve"> del file di test che verrà effettuato.</w:t>
+        <w:t>la path del file di test che verrà effettuato.</w:t>
       </w:r>
     </w:p>
     <w:p>
@@ -11734,7 +11657,6 @@
           <w:szCs w:val="24"/>
         </w:rPr>
       </w:pPr>
-      <w:proofErr w:type="spellStart"/>
       <w:r>
         <w:rPr>
           <w:rFonts w:ascii="Garamond" w:eastAsia="Garamond" w:hAnsi="Garamond" w:cs="Garamond"/>
@@ -11742,17 +11664,7 @@
           <w:sz w:val="24"/>
           <w:szCs w:val="24"/>
         </w:rPr>
-        <w:t>Pre-Condition</w:t>
-      </w:r>
-      <w:proofErr w:type="spellEnd"/>
-      <w:r>
-        <w:rPr>
-          <w:rFonts w:ascii="Garamond" w:eastAsia="Garamond" w:hAnsi="Garamond" w:cs="Garamond"/>
-          <w:b/>
-          <w:sz w:val="24"/>
-          <w:szCs w:val="24"/>
-        </w:rPr>
-        <w:t xml:space="preserve">: </w:t>
+        <w:t xml:space="preserve">Pre-Condition: </w:t>
       </w:r>
       <w:r>
         <w:rPr>

</xml_diff>